<commit_message>
Auto avaliação e treinamento em pares
</commit_message>
<xml_diff>
--- a/Aula/Tabela de avaliação.docx
+++ b/Aula/Tabela de avaliação.docx
@@ -1565,6 +1565,9 @@
               </w:pBdr>
               <w:jc w:val="center"/>
             </w:pPr>
+            <w:r>
+              <w:t>3</w:t>
+            </w:r>
           </w:p>
         </w:tc>
         <w:tc>
@@ -1596,6 +1599,9 @@
               </w:pBdr>
               <w:jc w:val="center"/>
             </w:pPr>
+            <w:r>
+              <w:t>3</w:t>
+            </w:r>
           </w:p>
         </w:tc>
         <w:tc>
@@ -1627,6 +1633,9 @@
               </w:pBdr>
               <w:jc w:val="center"/>
             </w:pPr>
+            <w:r>
+              <w:t>3</w:t>
+            </w:r>
           </w:p>
         </w:tc>
         <w:tc>
@@ -1658,6 +1667,9 @@
               </w:pBdr>
               <w:jc w:val="center"/>
             </w:pPr>
+            <w:r>
+              <w:t>3</w:t>
+            </w:r>
           </w:p>
         </w:tc>
         <w:tc>
@@ -1689,6 +1701,9 @@
               </w:pBdr>
               <w:jc w:val="center"/>
             </w:pPr>
+            <w:r>
+              <w:t>3</w:t>
+            </w:r>
           </w:p>
         </w:tc>
         <w:tc>
@@ -1720,6 +1735,9 @@
               </w:pBdr>
               <w:jc w:val="center"/>
             </w:pPr>
+            <w:r>
+              <w:t>3</w:t>
+            </w:r>
           </w:p>
         </w:tc>
         <w:tc>
@@ -1751,6 +1769,9 @@
               </w:pBdr>
               <w:jc w:val="center"/>
             </w:pPr>
+            <w:r>
+              <w:t>3</w:t>
+            </w:r>
           </w:p>
         </w:tc>
         <w:tc>
@@ -1782,6 +1803,9 @@
               </w:pBdr>
               <w:jc w:val="center"/>
             </w:pPr>
+            <w:r>
+              <w:t>3</w:t>
+            </w:r>
           </w:p>
         </w:tc>
         <w:tc>
@@ -1813,6 +1837,9 @@
               </w:pBdr>
               <w:jc w:val="center"/>
             </w:pPr>
+            <w:r>
+              <w:t>2</w:t>
+            </w:r>
           </w:p>
         </w:tc>
         <w:tc>
@@ -1844,6 +1871,9 @@
               </w:pBdr>
               <w:jc w:val="center"/>
             </w:pPr>
+            <w:r>
+              <w:t>3</w:t>
+            </w:r>
           </w:p>
         </w:tc>
       </w:tr>
@@ -4086,574 +4116,585 @@
           <w:highlight w:val="yellow"/>
         </w:rPr>
       </w:pPr>
+      <w:r>
+        <w:rPr>
+          <w:b/>
+          <w:highlight w:val="yellow"/>
+        </w:rPr>
+        <w:lastRenderedPageBreak/>
+        <w:t>Semana 2 de Reflexão do Scorecard Semanal</w:t>
+      </w:r>
+    </w:p>
+    <w:p>
+      <w:pPr>
+        <w:pBdr>
+          <w:top w:val="nil"/>
+          <w:left w:val="nil"/>
+          <w:bottom w:val="nil"/>
+          <w:right w:val="nil"/>
+          <w:between w:val="nil"/>
+        </w:pBdr>
+        <w:spacing w:line="276" w:lineRule="auto"/>
+      </w:pPr>
+      <w:r>
+        <w:t> </w:t>
+      </w:r>
+    </w:p>
+    <w:p>
+      <w:pPr>
+        <w:pBdr>
+          <w:top w:val="nil"/>
+          <w:left w:val="nil"/>
+          <w:bottom w:val="nil"/>
+          <w:right w:val="nil"/>
+          <w:between w:val="nil"/>
+        </w:pBdr>
+        <w:spacing w:line="276" w:lineRule="auto"/>
+      </w:pPr>
+    </w:p>
+    <w:p>
+      <w:pPr>
+        <w:pBdr>
+          <w:top w:val="nil"/>
+          <w:left w:val="nil"/>
+          <w:bottom w:val="nil"/>
+          <w:right w:val="nil"/>
+          <w:between w:val="nil"/>
+        </w:pBdr>
+        <w:spacing w:line="276" w:lineRule="auto"/>
+        <w:rPr>
+          <w:b/>
+        </w:rPr>
+      </w:pPr>
+      <w:r>
+        <w:rPr>
+          <w:b/>
+        </w:rPr>
+        <w:t>Qual habilidade você mais gostaria de melhorar no futuro? Como você vai melhorar?</w:t>
+      </w:r>
+    </w:p>
+    <w:p>
+      <w:pPr>
+        <w:pBdr>
+          <w:top w:val="nil"/>
+          <w:left w:val="nil"/>
+          <w:bottom w:val="nil"/>
+          <w:right w:val="nil"/>
+          <w:between w:val="nil"/>
+        </w:pBdr>
+        <w:spacing w:line="276" w:lineRule="auto"/>
+        <w:rPr>
+          <w:color w:val="FF0000"/>
+        </w:rPr>
+      </w:pPr>
+    </w:p>
+    <w:p>
+      <w:pPr>
+        <w:pBdr>
+          <w:top w:val="nil"/>
+          <w:left w:val="nil"/>
+          <w:bottom w:val="nil"/>
+          <w:right w:val="nil"/>
+          <w:between w:val="nil"/>
+        </w:pBdr>
+        <w:spacing w:line="276" w:lineRule="auto"/>
+        <w:rPr>
+          <w:color w:val="FF0000"/>
+        </w:rPr>
+      </w:pPr>
+      <w:r>
+        <w:rPr>
+          <w:color w:val="FF0000"/>
+        </w:rPr>
+        <w:t>No momento quero melhorar minha mentalidade de crescimento, para poder me manter firme e confiante no meu futuro. Pretendo fazer isso através de novos conhecimentos e sempre me lembrando que é possível aprender.</w:t>
+      </w:r>
+    </w:p>
+    <w:p>
+      <w:pPr>
+        <w:pBdr>
+          <w:top w:val="nil"/>
+          <w:left w:val="nil"/>
+          <w:bottom w:val="nil"/>
+          <w:right w:val="nil"/>
+          <w:between w:val="nil"/>
+        </w:pBdr>
+        <w:spacing w:line="276" w:lineRule="auto"/>
+        <w:rPr>
+          <w:b/>
+        </w:rPr>
+      </w:pPr>
+    </w:p>
+    <w:p>
+      <w:pPr>
+        <w:pBdr>
+          <w:top w:val="nil"/>
+          <w:left w:val="nil"/>
+          <w:bottom w:val="nil"/>
+          <w:right w:val="nil"/>
+          <w:between w:val="nil"/>
+        </w:pBdr>
+        <w:spacing w:line="276" w:lineRule="auto"/>
+        <w:rPr>
+          <w:b/>
+        </w:rPr>
+      </w:pPr>
+    </w:p>
+    <w:p>
+      <w:pPr>
+        <w:pBdr>
+          <w:top w:val="nil"/>
+          <w:left w:val="nil"/>
+          <w:bottom w:val="nil"/>
+          <w:right w:val="nil"/>
+          <w:between w:val="nil"/>
+        </w:pBdr>
+        <w:spacing w:line="276" w:lineRule="auto"/>
+        <w:rPr>
+          <w:b/>
+        </w:rPr>
+      </w:pPr>
+      <w:r>
+        <w:rPr>
+          <w:b/>
+        </w:rPr>
+        <w:t xml:space="preserve">Houve diferenças nas pontuações de alguma das habilidades listadas no </w:t>
+      </w:r>
+      <w:proofErr w:type="spellStart"/>
+      <w:r>
+        <w:rPr>
+          <w:b/>
+        </w:rPr>
+        <w:t>scorecard</w:t>
+      </w:r>
+      <w:proofErr w:type="spellEnd"/>
+      <w:r>
+        <w:rPr>
+          <w:b/>
+        </w:rPr>
+        <w:t xml:space="preserve"> que você acha que não mostram com precisão sua compreensão ou demonstração dessa habilidade? Nesse caso, forneça exemplos específicos para explicar o porquê.</w:t>
+      </w:r>
+    </w:p>
+    <w:p>
+      <w:pPr>
+        <w:pBdr>
+          <w:top w:val="nil"/>
+          <w:left w:val="nil"/>
+          <w:bottom w:val="nil"/>
+          <w:right w:val="nil"/>
+          <w:between w:val="nil"/>
+        </w:pBdr>
+        <w:spacing w:line="276" w:lineRule="auto"/>
+        <w:rPr>
+          <w:color w:val="FF0000"/>
+        </w:rPr>
+      </w:pPr>
+    </w:p>
+    <w:p>
+      <w:pPr>
+        <w:pBdr>
+          <w:top w:val="nil"/>
+          <w:left w:val="nil"/>
+          <w:bottom w:val="nil"/>
+          <w:right w:val="nil"/>
+          <w:between w:val="nil"/>
+        </w:pBdr>
+        <w:spacing w:line="276" w:lineRule="auto"/>
+        <w:rPr>
+          <w:color w:val="FF0000"/>
+        </w:rPr>
+      </w:pPr>
+      <w:r>
+        <w:rPr>
+          <w:color w:val="FF0000"/>
+        </w:rPr>
+        <w:t>Mantive a mesma pontuação da semana passada, pois me vejo em um momento continuo sem alterações.</w:t>
+      </w:r>
+    </w:p>
+    <w:p>
+      <w:pPr>
+        <w:pBdr>
+          <w:top w:val="nil"/>
+          <w:left w:val="nil"/>
+          <w:bottom w:val="nil"/>
+          <w:right w:val="nil"/>
+          <w:between w:val="nil"/>
+        </w:pBdr>
+        <w:spacing w:line="276" w:lineRule="auto"/>
+        <w:rPr>
+          <w:b/>
+        </w:rPr>
+      </w:pPr>
+    </w:p>
+    <w:p>
+      <w:pPr>
+        <w:pBdr>
+          <w:top w:val="nil"/>
+          <w:left w:val="nil"/>
+          <w:bottom w:val="nil"/>
+          <w:right w:val="nil"/>
+          <w:between w:val="nil"/>
+        </w:pBdr>
+        <w:spacing w:line="276" w:lineRule="auto"/>
+        <w:rPr>
+          <w:b/>
+        </w:rPr>
+      </w:pPr>
+      <w:r>
+        <w:rPr>
+          <w:b/>
+        </w:rPr>
+        <w:t xml:space="preserve">Houve diferenças nas pontuações de alguma das habilidades listadas no </w:t>
+      </w:r>
+      <w:proofErr w:type="spellStart"/>
+      <w:r>
+        <w:rPr>
+          <w:b/>
+        </w:rPr>
+        <w:t>scorecard</w:t>
+      </w:r>
+      <w:proofErr w:type="spellEnd"/>
+      <w:r>
+        <w:rPr>
+          <w:b/>
+        </w:rPr>
+        <w:t xml:space="preserve"> que você acha que não mostram com precisão sua compreensão ou demonstração dessa habilidade? Nesse caso, forneça exemplos específicos para explicar o porquê. </w:t>
+      </w:r>
+    </w:p>
+    <w:p>
+      <w:pPr>
+        <w:pBdr>
+          <w:top w:val="nil"/>
+          <w:left w:val="nil"/>
+          <w:bottom w:val="nil"/>
+          <w:right w:val="nil"/>
+          <w:between w:val="nil"/>
+        </w:pBdr>
+        <w:spacing w:line="276" w:lineRule="auto"/>
+        <w:rPr>
+          <w:color w:val="FF0000"/>
+        </w:rPr>
+      </w:pPr>
+    </w:p>
+    <w:p>
+      <w:pPr>
+        <w:pBdr>
+          <w:top w:val="nil"/>
+          <w:left w:val="nil"/>
+          <w:bottom w:val="nil"/>
+          <w:right w:val="nil"/>
+          <w:between w:val="nil"/>
+        </w:pBdr>
+        <w:spacing w:line="276" w:lineRule="auto"/>
+        <w:rPr>
+          <w:color w:val="FF0000"/>
+        </w:rPr>
+      </w:pPr>
+      <w:r>
+        <w:rPr>
+          <w:color w:val="FF0000"/>
+        </w:rPr>
+        <w:t>Pela avaliação da minha dupla semanal, mantive um desempenho alto nas minhas habilidades.</w:t>
+      </w:r>
+    </w:p>
+    <w:p>
+      <w:pPr>
+        <w:pBdr>
+          <w:top w:val="nil"/>
+          <w:left w:val="nil"/>
+          <w:bottom w:val="nil"/>
+          <w:right w:val="nil"/>
+          <w:between w:val="nil"/>
+        </w:pBdr>
+        <w:spacing w:line="276" w:lineRule="auto"/>
+      </w:pPr>
+      <w:r>
+        <w:rPr>
+          <w:color w:val="FF0000"/>
+        </w:rPr>
+        <w:t>Mas como dito anteriormente creio que não tive alterações nas minhas pontuações.</w:t>
+      </w:r>
+    </w:p>
+    <w:p>
+      <w:pPr>
+        <w:pBdr>
+          <w:top w:val="nil"/>
+          <w:left w:val="nil"/>
+          <w:bottom w:val="nil"/>
+          <w:right w:val="nil"/>
+          <w:between w:val="nil"/>
+        </w:pBdr>
+        <w:spacing w:line="276" w:lineRule="auto"/>
+      </w:pPr>
+    </w:p>
+    <w:p>
+      <w:pPr>
+        <w:pBdr>
+          <w:top w:val="nil"/>
+          <w:left w:val="nil"/>
+          <w:bottom w:val="nil"/>
+          <w:right w:val="nil"/>
+          <w:between w:val="nil"/>
+        </w:pBdr>
+        <w:spacing w:line="276" w:lineRule="auto"/>
+      </w:pPr>
+    </w:p>
+    <w:p>
+      <w:pPr>
+        <w:pBdr>
+          <w:top w:val="nil"/>
+          <w:left w:val="nil"/>
+          <w:bottom w:val="nil"/>
+          <w:right w:val="nil"/>
+          <w:between w:val="nil"/>
+        </w:pBdr>
+        <w:spacing w:line="276" w:lineRule="auto"/>
+        <w:rPr>
+          <w:b/>
+        </w:rPr>
+      </w:pPr>
+      <w:r>
+        <w:rPr>
+          <w:b/>
+        </w:rPr>
+        <w:t>Que habilidade você teve mais sucesso em melhorar esta semana e como conseguiu fazê-lo?</w:t>
+      </w:r>
+    </w:p>
+    <w:p>
+      <w:pPr>
+        <w:pBdr>
+          <w:top w:val="nil"/>
+          <w:left w:val="nil"/>
+          <w:bottom w:val="nil"/>
+          <w:right w:val="nil"/>
+          <w:between w:val="nil"/>
+        </w:pBdr>
+        <w:spacing w:line="276" w:lineRule="auto"/>
+        <w:rPr>
+          <w:b/>
+        </w:rPr>
+      </w:pPr>
+    </w:p>
+    <w:p>
+      <w:pPr>
+        <w:pBdr>
+          <w:top w:val="nil"/>
+          <w:left w:val="nil"/>
+          <w:bottom w:val="nil"/>
+          <w:right w:val="nil"/>
+          <w:between w:val="nil"/>
+        </w:pBdr>
+        <w:spacing w:line="276" w:lineRule="auto"/>
+        <w:rPr>
+          <w:b/>
+        </w:rPr>
+      </w:pPr>
+      <w:r>
+        <w:rPr>
+          <w:color w:val="FF0000"/>
+        </w:rPr>
+        <w:t xml:space="preserve">Nessa semana mantive o mesmo desempenho da semana passada, pois considero que estou em </w:t>
+      </w:r>
+      <w:proofErr w:type="gramStart"/>
+      <w:r>
+        <w:rPr>
+          <w:color w:val="FF0000"/>
+        </w:rPr>
+        <w:t>um linha</w:t>
+      </w:r>
+      <w:proofErr w:type="gramEnd"/>
+      <w:r>
+        <w:rPr>
+          <w:color w:val="FF0000"/>
+        </w:rPr>
+        <w:t xml:space="preserve"> continua de aprendizado, e com certa dificuldade em melhorar as pontuações.</w:t>
+      </w:r>
+    </w:p>
+    <w:p>
+      <w:pPr>
+        <w:pBdr>
+          <w:top w:val="nil"/>
+          <w:left w:val="nil"/>
+          <w:bottom w:val="nil"/>
+          <w:right w:val="nil"/>
+          <w:between w:val="nil"/>
+        </w:pBdr>
+        <w:spacing w:line="331" w:lineRule="auto"/>
+        <w:rPr>
+          <w:b/>
+        </w:rPr>
+      </w:pPr>
+      <w:r>
+        <w:rPr>
+          <w:b/>
+        </w:rPr>
+        <w:t> </w:t>
+      </w:r>
+    </w:p>
+    <w:p>
+      <w:pPr>
+        <w:pBdr>
+          <w:top w:val="nil"/>
+          <w:left w:val="nil"/>
+          <w:bottom w:val="nil"/>
+          <w:right w:val="nil"/>
+          <w:between w:val="nil"/>
+        </w:pBdr>
+        <w:spacing w:line="288" w:lineRule="auto"/>
+      </w:pPr>
+      <w:r>
+        <w:t> </w:t>
+      </w:r>
+    </w:p>
+    <w:p>
+      <w:pPr>
+        <w:pBdr>
+          <w:top w:val="nil"/>
+          <w:left w:val="nil"/>
+          <w:bottom w:val="nil"/>
+          <w:right w:val="nil"/>
+          <w:between w:val="nil"/>
+        </w:pBdr>
+        <w:spacing w:line="288" w:lineRule="auto"/>
+      </w:pPr>
+    </w:p>
+    <w:p>
+      <w:pPr>
+        <w:pBdr>
+          <w:top w:val="nil"/>
+          <w:left w:val="nil"/>
+          <w:bottom w:val="nil"/>
+          <w:right w:val="nil"/>
+          <w:between w:val="nil"/>
+        </w:pBdr>
+        <w:spacing w:line="276" w:lineRule="auto"/>
+        <w:rPr>
+          <w:color w:val="0000FF"/>
+        </w:rPr>
+      </w:pPr>
+      <w:r>
+        <w:rPr>
+          <w:color w:val="0000FF"/>
+        </w:rPr>
+        <w:t>Orientação e comentário do instrutor:</w:t>
+      </w:r>
+    </w:p>
+    <w:p>
+      <w:pPr>
+        <w:pBdr>
+          <w:top w:val="nil"/>
+          <w:left w:val="nil"/>
+          <w:bottom w:val="nil"/>
+          <w:right w:val="nil"/>
+          <w:between w:val="nil"/>
+        </w:pBdr>
+        <w:spacing w:line="331" w:lineRule="auto"/>
+      </w:pPr>
+      <w:r>
+        <w:t> </w:t>
+      </w:r>
+    </w:p>
+    <w:p>
+      <w:pPr>
+        <w:pBdr>
+          <w:top w:val="nil"/>
+          <w:left w:val="nil"/>
+          <w:bottom w:val="nil"/>
+          <w:right w:val="nil"/>
+          <w:between w:val="nil"/>
+        </w:pBdr>
+        <w:spacing w:line="331" w:lineRule="auto"/>
+      </w:pPr>
+    </w:p>
+    <w:p>
+      <w:pPr>
+        <w:pBdr>
+          <w:top w:val="nil"/>
+          <w:left w:val="nil"/>
+          <w:bottom w:val="nil"/>
+          <w:right w:val="nil"/>
+          <w:between w:val="nil"/>
+        </w:pBdr>
+        <w:spacing w:line="331" w:lineRule="auto"/>
+      </w:pPr>
+    </w:p>
+    <w:p>
+      <w:pPr>
+        <w:pBdr>
+          <w:top w:val="nil"/>
+          <w:left w:val="nil"/>
+          <w:bottom w:val="nil"/>
+          <w:right w:val="nil"/>
+          <w:between w:val="nil"/>
+        </w:pBdr>
+        <w:spacing w:line="331" w:lineRule="auto"/>
+      </w:pPr>
+    </w:p>
+    <w:p>
+      <w:pPr>
+        <w:pBdr>
+          <w:top w:val="nil"/>
+          <w:left w:val="nil"/>
+          <w:bottom w:val="nil"/>
+          <w:right w:val="nil"/>
+          <w:between w:val="nil"/>
+        </w:pBdr>
+        <w:spacing w:line="331" w:lineRule="auto"/>
+      </w:pPr>
+    </w:p>
+    <w:p>
+      <w:pPr>
+        <w:pBdr>
+          <w:top w:val="nil"/>
+          <w:left w:val="nil"/>
+          <w:bottom w:val="nil"/>
+          <w:right w:val="nil"/>
+          <w:between w:val="nil"/>
+        </w:pBdr>
+        <w:spacing w:line="331" w:lineRule="auto"/>
+      </w:pPr>
+    </w:p>
+    <w:p>
+      <w:pPr>
+        <w:pBdr>
+          <w:top w:val="nil"/>
+          <w:left w:val="nil"/>
+          <w:bottom w:val="nil"/>
+          <w:right w:val="nil"/>
+          <w:between w:val="nil"/>
+        </w:pBdr>
+        <w:spacing w:line="331" w:lineRule="auto"/>
+      </w:pPr>
+    </w:p>
+    <w:p>
+      <w:pPr>
+        <w:pBdr>
+          <w:top w:val="nil"/>
+          <w:left w:val="nil"/>
+          <w:bottom w:val="nil"/>
+          <w:right w:val="nil"/>
+          <w:between w:val="nil"/>
+        </w:pBdr>
+        <w:spacing w:line="331" w:lineRule="auto"/>
+      </w:pPr>
+    </w:p>
+    <w:p>
+      <w:pPr>
+        <w:pBdr>
+          <w:top w:val="nil"/>
+          <w:left w:val="nil"/>
+          <w:bottom w:val="nil"/>
+          <w:right w:val="nil"/>
+          <w:between w:val="nil"/>
+        </w:pBdr>
+        <w:spacing w:line="331" w:lineRule="auto"/>
+        <w:jc w:val="center"/>
+        <w:rPr>
+          <w:b/>
+          <w:highlight w:val="yellow"/>
+        </w:rPr>
+      </w:pPr>
       <w:bookmarkStart w:id="0" w:name="_GoBack"/>
       <w:bookmarkEnd w:id="0"/>
-      <w:r>
-        <w:rPr>
-          <w:b/>
-          <w:highlight w:val="yellow"/>
-        </w:rPr>
-        <w:lastRenderedPageBreak/>
-        <w:t>Semana 2 de Reflexão do Scorecard Semanal</w:t>
-      </w:r>
-    </w:p>
-    <w:p>
-      <w:pPr>
-        <w:pBdr>
-          <w:top w:val="nil"/>
-          <w:left w:val="nil"/>
-          <w:bottom w:val="nil"/>
-          <w:right w:val="nil"/>
-          <w:between w:val="nil"/>
-        </w:pBdr>
-        <w:spacing w:line="276" w:lineRule="auto"/>
-      </w:pPr>
-      <w:r>
-        <w:t> </w:t>
-      </w:r>
-    </w:p>
-    <w:p>
-      <w:pPr>
-        <w:pBdr>
-          <w:top w:val="nil"/>
-          <w:left w:val="nil"/>
-          <w:bottom w:val="nil"/>
-          <w:right w:val="nil"/>
-          <w:between w:val="nil"/>
-        </w:pBdr>
-        <w:spacing w:line="276" w:lineRule="auto"/>
-      </w:pPr>
-    </w:p>
-    <w:p>
-      <w:pPr>
-        <w:pBdr>
-          <w:top w:val="nil"/>
-          <w:left w:val="nil"/>
-          <w:bottom w:val="nil"/>
-          <w:right w:val="nil"/>
-          <w:between w:val="nil"/>
-        </w:pBdr>
-        <w:spacing w:line="276" w:lineRule="auto"/>
-        <w:rPr>
-          <w:b/>
-        </w:rPr>
-      </w:pPr>
-      <w:r>
-        <w:rPr>
-          <w:b/>
-        </w:rPr>
-        <w:t>Qual habilidade você mais gostaria de melhorar no futuro? Como você vai melhorar?</w:t>
-      </w:r>
-    </w:p>
-    <w:p>
-      <w:pPr>
-        <w:pBdr>
-          <w:top w:val="nil"/>
-          <w:left w:val="nil"/>
-          <w:bottom w:val="nil"/>
-          <w:right w:val="nil"/>
-          <w:between w:val="nil"/>
-        </w:pBdr>
-        <w:spacing w:line="276" w:lineRule="auto"/>
-        <w:rPr>
-          <w:b/>
-        </w:rPr>
-      </w:pPr>
-      <w:r>
-        <w:rPr>
-          <w:b/>
-        </w:rPr>
-        <w:t> </w:t>
-      </w:r>
-    </w:p>
-    <w:p>
-      <w:pPr>
-        <w:pBdr>
-          <w:top w:val="nil"/>
-          <w:left w:val="nil"/>
-          <w:bottom w:val="nil"/>
-          <w:right w:val="nil"/>
-          <w:between w:val="nil"/>
-        </w:pBdr>
-        <w:spacing w:line="276" w:lineRule="auto"/>
-        <w:rPr>
-          <w:b/>
-        </w:rPr>
-      </w:pPr>
-    </w:p>
-    <w:p>
-      <w:pPr>
-        <w:pBdr>
-          <w:top w:val="nil"/>
-          <w:left w:val="nil"/>
-          <w:bottom w:val="nil"/>
-          <w:right w:val="nil"/>
-          <w:between w:val="nil"/>
-        </w:pBdr>
-        <w:spacing w:line="276" w:lineRule="auto"/>
-        <w:rPr>
-          <w:b/>
-        </w:rPr>
-      </w:pPr>
-    </w:p>
-    <w:p>
-      <w:pPr>
-        <w:pBdr>
-          <w:top w:val="nil"/>
-          <w:left w:val="nil"/>
-          <w:bottom w:val="nil"/>
-          <w:right w:val="nil"/>
-          <w:between w:val="nil"/>
-        </w:pBdr>
-        <w:spacing w:line="276" w:lineRule="auto"/>
-        <w:rPr>
-          <w:b/>
-        </w:rPr>
-      </w:pPr>
-      <w:r>
-        <w:rPr>
-          <w:b/>
-        </w:rPr>
-        <w:t xml:space="preserve">Houve diferenças nas pontuações de alguma das habilidades listadas no </w:t>
-      </w:r>
-      <w:proofErr w:type="spellStart"/>
-      <w:r>
-        <w:rPr>
-          <w:b/>
-        </w:rPr>
-        <w:t>scorecard</w:t>
-      </w:r>
-      <w:proofErr w:type="spellEnd"/>
-      <w:r>
-        <w:rPr>
-          <w:b/>
-        </w:rPr>
-        <w:t xml:space="preserve"> que você acha que não mostram com precisão sua compreensão ou demonstração dessa habilidade? Nesse caso, forneça exemplos específicos para explicar o porquê.</w:t>
-      </w:r>
-    </w:p>
-    <w:p>
-      <w:pPr>
-        <w:pBdr>
-          <w:top w:val="nil"/>
-          <w:left w:val="nil"/>
-          <w:bottom w:val="nil"/>
-          <w:right w:val="nil"/>
-          <w:between w:val="nil"/>
-        </w:pBdr>
-        <w:spacing w:line="276" w:lineRule="auto"/>
-        <w:rPr>
-          <w:b/>
-        </w:rPr>
-      </w:pPr>
-    </w:p>
-    <w:p>
-      <w:pPr>
-        <w:pBdr>
-          <w:top w:val="nil"/>
-          <w:left w:val="nil"/>
-          <w:bottom w:val="nil"/>
-          <w:right w:val="nil"/>
-          <w:between w:val="nil"/>
-        </w:pBdr>
-        <w:spacing w:line="276" w:lineRule="auto"/>
-        <w:rPr>
-          <w:b/>
-        </w:rPr>
-      </w:pPr>
-    </w:p>
-    <w:p>
-      <w:pPr>
-        <w:pBdr>
-          <w:top w:val="nil"/>
-          <w:left w:val="nil"/>
-          <w:bottom w:val="nil"/>
-          <w:right w:val="nil"/>
-          <w:between w:val="nil"/>
-        </w:pBdr>
-        <w:spacing w:line="276" w:lineRule="auto"/>
-        <w:rPr>
-          <w:b/>
-        </w:rPr>
-      </w:pPr>
-      <w:r>
-        <w:rPr>
-          <w:b/>
-        </w:rPr>
-        <w:t xml:space="preserve">Houve diferenças nas pontuações de alguma das habilidades listadas no </w:t>
-      </w:r>
-      <w:proofErr w:type="spellStart"/>
-      <w:r>
-        <w:rPr>
-          <w:b/>
-        </w:rPr>
-        <w:t>scorecard</w:t>
-      </w:r>
-      <w:proofErr w:type="spellEnd"/>
-      <w:r>
-        <w:rPr>
-          <w:b/>
-        </w:rPr>
-        <w:t xml:space="preserve"> que você acha que não mostram com precisão sua compreensão ou demonstração dessa habilidade? Nesse caso, forneça exemplos específicos para explicar o porquê. </w:t>
-      </w:r>
-    </w:p>
-    <w:p>
-      <w:pPr>
-        <w:pBdr>
-          <w:top w:val="nil"/>
-          <w:left w:val="nil"/>
-          <w:bottom w:val="nil"/>
-          <w:right w:val="nil"/>
-          <w:between w:val="nil"/>
-        </w:pBdr>
-        <w:spacing w:line="276" w:lineRule="auto"/>
-        <w:rPr>
-          <w:b/>
-        </w:rPr>
-      </w:pPr>
-    </w:p>
-    <w:p>
-      <w:pPr>
-        <w:pBdr>
-          <w:top w:val="nil"/>
-          <w:left w:val="nil"/>
-          <w:bottom w:val="nil"/>
-          <w:right w:val="nil"/>
-          <w:between w:val="nil"/>
-        </w:pBdr>
-        <w:spacing w:line="276" w:lineRule="auto"/>
-      </w:pPr>
-      <w:r>
-        <w:t> </w:t>
-      </w:r>
-    </w:p>
-    <w:p>
-      <w:pPr>
-        <w:pBdr>
-          <w:top w:val="nil"/>
-          <w:left w:val="nil"/>
-          <w:bottom w:val="nil"/>
-          <w:right w:val="nil"/>
-          <w:between w:val="nil"/>
-        </w:pBdr>
-        <w:spacing w:line="276" w:lineRule="auto"/>
-      </w:pPr>
-    </w:p>
-    <w:p>
-      <w:pPr>
-        <w:pBdr>
-          <w:top w:val="nil"/>
-          <w:left w:val="nil"/>
-          <w:bottom w:val="nil"/>
-          <w:right w:val="nil"/>
-          <w:between w:val="nil"/>
-        </w:pBdr>
-        <w:spacing w:line="276" w:lineRule="auto"/>
-        <w:rPr>
-          <w:b/>
-        </w:rPr>
-      </w:pPr>
-      <w:r>
-        <w:rPr>
-          <w:b/>
-        </w:rPr>
-        <w:t>Que habilidade você teve mais sucesso em melhorar esta semana e como conseguiu fazê-lo?</w:t>
-      </w:r>
-    </w:p>
-    <w:p>
-      <w:pPr>
-        <w:pBdr>
-          <w:top w:val="nil"/>
-          <w:left w:val="nil"/>
-          <w:bottom w:val="nil"/>
-          <w:right w:val="nil"/>
-          <w:between w:val="nil"/>
-        </w:pBdr>
-        <w:spacing w:line="276" w:lineRule="auto"/>
-        <w:rPr>
-          <w:b/>
-        </w:rPr>
-      </w:pPr>
-    </w:p>
-    <w:p>
-      <w:pPr>
-        <w:pBdr>
-          <w:top w:val="nil"/>
-          <w:left w:val="nil"/>
-          <w:bottom w:val="nil"/>
-          <w:right w:val="nil"/>
-          <w:between w:val="nil"/>
-        </w:pBdr>
-        <w:spacing w:line="331" w:lineRule="auto"/>
-        <w:rPr>
-          <w:b/>
-        </w:rPr>
-      </w:pPr>
-      <w:r>
-        <w:rPr>
-          <w:b/>
-        </w:rPr>
-        <w:t> </w:t>
-      </w:r>
-    </w:p>
-    <w:p>
-      <w:pPr>
-        <w:pBdr>
-          <w:top w:val="nil"/>
-          <w:left w:val="nil"/>
-          <w:bottom w:val="nil"/>
-          <w:right w:val="nil"/>
-          <w:between w:val="nil"/>
-        </w:pBdr>
-        <w:spacing w:line="288" w:lineRule="auto"/>
-      </w:pPr>
-      <w:r>
-        <w:t> </w:t>
-      </w:r>
-    </w:p>
-    <w:p>
-      <w:pPr>
-        <w:pBdr>
-          <w:top w:val="nil"/>
-          <w:left w:val="nil"/>
-          <w:bottom w:val="nil"/>
-          <w:right w:val="nil"/>
-          <w:between w:val="nil"/>
-        </w:pBdr>
-        <w:spacing w:line="288" w:lineRule="auto"/>
-      </w:pPr>
-    </w:p>
-    <w:p>
-      <w:pPr>
-        <w:pBdr>
-          <w:top w:val="nil"/>
-          <w:left w:val="nil"/>
-          <w:bottom w:val="nil"/>
-          <w:right w:val="nil"/>
-          <w:between w:val="nil"/>
-        </w:pBdr>
-        <w:spacing w:line="276" w:lineRule="auto"/>
-        <w:rPr>
-          <w:color w:val="0000FF"/>
-        </w:rPr>
-      </w:pPr>
-      <w:r>
-        <w:rPr>
-          <w:color w:val="0000FF"/>
-        </w:rPr>
-        <w:t>Orientação e comentário do instrutor:</w:t>
-      </w:r>
-    </w:p>
-    <w:p>
-      <w:pPr>
-        <w:pBdr>
-          <w:top w:val="nil"/>
-          <w:left w:val="nil"/>
-          <w:bottom w:val="nil"/>
-          <w:right w:val="nil"/>
-          <w:between w:val="nil"/>
-        </w:pBdr>
-        <w:spacing w:line="331" w:lineRule="auto"/>
-      </w:pPr>
-      <w:r>
-        <w:t> </w:t>
-      </w:r>
-    </w:p>
-    <w:p>
-      <w:pPr>
-        <w:pBdr>
-          <w:top w:val="nil"/>
-          <w:left w:val="nil"/>
-          <w:bottom w:val="nil"/>
-          <w:right w:val="nil"/>
-          <w:between w:val="nil"/>
-        </w:pBdr>
-        <w:spacing w:line="331" w:lineRule="auto"/>
-      </w:pPr>
-    </w:p>
-    <w:p>
-      <w:pPr>
-        <w:pBdr>
-          <w:top w:val="nil"/>
-          <w:left w:val="nil"/>
-          <w:bottom w:val="nil"/>
-          <w:right w:val="nil"/>
-          <w:between w:val="nil"/>
-        </w:pBdr>
-        <w:spacing w:line="331" w:lineRule="auto"/>
-      </w:pPr>
-    </w:p>
-    <w:p>
-      <w:pPr>
-        <w:pBdr>
-          <w:top w:val="nil"/>
-          <w:left w:val="nil"/>
-          <w:bottom w:val="nil"/>
-          <w:right w:val="nil"/>
-          <w:between w:val="nil"/>
-        </w:pBdr>
-        <w:spacing w:line="331" w:lineRule="auto"/>
-      </w:pPr>
-    </w:p>
-    <w:p>
-      <w:pPr>
-        <w:pBdr>
-          <w:top w:val="nil"/>
-          <w:left w:val="nil"/>
-          <w:bottom w:val="nil"/>
-          <w:right w:val="nil"/>
-          <w:between w:val="nil"/>
-        </w:pBdr>
-        <w:spacing w:line="331" w:lineRule="auto"/>
-      </w:pPr>
-    </w:p>
-    <w:p>
-      <w:pPr>
-        <w:pBdr>
-          <w:top w:val="nil"/>
-          <w:left w:val="nil"/>
-          <w:bottom w:val="nil"/>
-          <w:right w:val="nil"/>
-          <w:between w:val="nil"/>
-        </w:pBdr>
-        <w:spacing w:line="331" w:lineRule="auto"/>
-      </w:pPr>
-    </w:p>
-    <w:p>
-      <w:pPr>
-        <w:pBdr>
-          <w:top w:val="nil"/>
-          <w:left w:val="nil"/>
-          <w:bottom w:val="nil"/>
-          <w:right w:val="nil"/>
-          <w:between w:val="nil"/>
-        </w:pBdr>
-        <w:spacing w:line="331" w:lineRule="auto"/>
-      </w:pPr>
-    </w:p>
-    <w:p>
-      <w:pPr>
-        <w:pBdr>
-          <w:top w:val="nil"/>
-          <w:left w:val="nil"/>
-          <w:bottom w:val="nil"/>
-          <w:right w:val="nil"/>
-          <w:between w:val="nil"/>
-        </w:pBdr>
-        <w:spacing w:line="331" w:lineRule="auto"/>
-      </w:pPr>
-    </w:p>
-    <w:p>
-      <w:pPr>
-        <w:pBdr>
-          <w:top w:val="nil"/>
-          <w:left w:val="nil"/>
-          <w:bottom w:val="nil"/>
-          <w:right w:val="nil"/>
-          <w:between w:val="nil"/>
-        </w:pBdr>
-        <w:spacing w:line="331" w:lineRule="auto"/>
-      </w:pPr>
-    </w:p>
-    <w:p>
-      <w:pPr>
-        <w:pBdr>
-          <w:top w:val="nil"/>
-          <w:left w:val="nil"/>
-          <w:bottom w:val="nil"/>
-          <w:right w:val="nil"/>
-          <w:between w:val="nil"/>
-        </w:pBdr>
-        <w:spacing w:line="331" w:lineRule="auto"/>
-      </w:pPr>
-    </w:p>
-    <w:p>
-      <w:pPr>
-        <w:pBdr>
-          <w:top w:val="nil"/>
-          <w:left w:val="nil"/>
-          <w:bottom w:val="nil"/>
-          <w:right w:val="nil"/>
-          <w:between w:val="nil"/>
-        </w:pBdr>
-        <w:spacing w:line="331" w:lineRule="auto"/>
-      </w:pPr>
-    </w:p>
-    <w:p>
-      <w:pPr>
-        <w:pBdr>
-          <w:top w:val="nil"/>
-          <w:left w:val="nil"/>
-          <w:bottom w:val="nil"/>
-          <w:right w:val="nil"/>
-          <w:between w:val="nil"/>
-        </w:pBdr>
-        <w:spacing w:line="331" w:lineRule="auto"/>
-      </w:pPr>
-    </w:p>
-    <w:p>
-      <w:pPr>
-        <w:pBdr>
-          <w:top w:val="nil"/>
-          <w:left w:val="nil"/>
-          <w:bottom w:val="nil"/>
-          <w:right w:val="nil"/>
-          <w:between w:val="nil"/>
-        </w:pBdr>
-        <w:spacing w:line="331" w:lineRule="auto"/>
-      </w:pPr>
-    </w:p>
-    <w:p>
-      <w:pPr>
-        <w:pBdr>
-          <w:top w:val="nil"/>
-          <w:left w:val="nil"/>
-          <w:bottom w:val="nil"/>
-          <w:right w:val="nil"/>
-          <w:between w:val="nil"/>
-        </w:pBdr>
-        <w:spacing w:line="331" w:lineRule="auto"/>
-      </w:pPr>
-    </w:p>
-    <w:p>
-      <w:pPr>
-        <w:pBdr>
-          <w:top w:val="nil"/>
-          <w:left w:val="nil"/>
-          <w:bottom w:val="nil"/>
-          <w:right w:val="nil"/>
-          <w:between w:val="nil"/>
-        </w:pBdr>
-        <w:spacing w:line="331" w:lineRule="auto"/>
-      </w:pPr>
-    </w:p>
-    <w:p>
-      <w:pPr>
-        <w:pBdr>
-          <w:top w:val="nil"/>
-          <w:left w:val="nil"/>
-          <w:bottom w:val="nil"/>
-          <w:right w:val="nil"/>
-          <w:between w:val="nil"/>
-        </w:pBdr>
-        <w:spacing w:line="331" w:lineRule="auto"/>
-      </w:pPr>
-    </w:p>
-    <w:p>
-      <w:pPr>
-        <w:pBdr>
-          <w:top w:val="nil"/>
-          <w:left w:val="nil"/>
-          <w:bottom w:val="nil"/>
-          <w:right w:val="nil"/>
-          <w:between w:val="nil"/>
-        </w:pBdr>
-        <w:spacing w:line="331" w:lineRule="auto"/>
-        <w:jc w:val="center"/>
-        <w:rPr>
-          <w:b/>
-          <w:highlight w:val="yellow"/>
-        </w:rPr>
-      </w:pPr>
       <w:r>
         <w:rPr>
           <w:b/>
@@ -5924,13 +5965,7 @@
         <w:ind w:left="720"/>
       </w:pPr>
       <w:r>
-        <w:t>A Patrícia é</w:t>
-      </w:r>
-      <w:r>
-        <w:t xml:space="preserve"> uma pessoa com uma responsabilidade pessoal enorme, é extremamente dedicada, ainda que encontre dificuldades no caminho, desistir não é uma opção</w:t>
-      </w:r>
-      <w:r>
-        <w:t>.</w:t>
+        <w:t>A Patrícia é uma pessoa com uma responsabilidade pessoal enorme, é extremamente dedicada, ainda que encontre dificuldades no caminho, desistir não é uma opção.</w:t>
       </w:r>
     </w:p>
     <w:p>
@@ -5945,19 +5980,7 @@
         <w:ind w:left="720"/>
       </w:pPr>
       <w:r>
-        <w:t>Sua persistência, mentalidade de crescimento e orientação ao futuro são extremamente claras, o fato de</w:t>
-      </w:r>
-      <w:r>
-        <w:t xml:space="preserve">la </w:t>
-      </w:r>
-      <w:r>
-        <w:t xml:space="preserve">ser muito participativa, de sempre tirar suas dúvidas, de estar cursando uma faculdade além deste curso deixam </w:t>
-      </w:r>
-      <w:r>
-        <w:t>isso</w:t>
-      </w:r>
-      <w:r>
-        <w:t xml:space="preserve"> evidente.</w:t>
+        <w:t>Sua persistência, mentalidade de crescimento e orientação ao futuro são extremamente claras, o fato dela ser muito participativa, de sempre tirar suas dúvidas, de estar cursando uma faculdade além deste curso deixam isso evidente.</w:t>
       </w:r>
     </w:p>
     <w:p>
@@ -5972,34 +5995,13 @@
         <w:ind w:left="720"/>
       </w:pPr>
       <w:r>
-        <w:t>Possui uma</w:t>
-      </w:r>
-      <w:r>
-        <w:t xml:space="preserve"> comunicação impecável, </w:t>
-      </w:r>
-      <w:r>
-        <w:t>sempre falando</w:t>
-      </w:r>
-      <w:r>
-        <w:t xml:space="preserve"> de forma clara</w:t>
-      </w:r>
-      <w:r>
-        <w:t>,</w:t>
-      </w:r>
-      <w:r>
-        <w:t xml:space="preserve"> assertiva e cordial, </w:t>
-      </w:r>
-      <w:r>
-        <w:t>faz</w:t>
+        <w:t>Possui uma comunicação impecável, sempre falando de forma clara, assertiva e cordial, faz</w:t>
       </w:r>
       <w:r>
         <w:t>endo</w:t>
       </w:r>
       <w:r>
-        <w:t xml:space="preserve"> d</w:t>
-      </w:r>
-      <w:r>
-        <w:t>esse um dos seus grandes pontos fortes...</w:t>
+        <w:t xml:space="preserve"> desse um dos seus grandes pontos fortes...</w:t>
       </w:r>
     </w:p>
     <w:p>
@@ -6121,6 +6123,172 @@
       <w:r>
         <w:t>ou pontos a melhorar.</w:t>
       </w:r>
+    </w:p>
+    <w:p>
+      <w:pPr>
+        <w:pBdr>
+          <w:top w:val="nil"/>
+          <w:left w:val="nil"/>
+          <w:bottom w:val="nil"/>
+          <w:right w:val="nil"/>
+          <w:between w:val="nil"/>
+        </w:pBdr>
+        <w:ind w:left="720"/>
+      </w:pPr>
+    </w:p>
+    <w:p>
+      <w:pPr>
+        <w:pBdr>
+          <w:top w:val="nil"/>
+          <w:left w:val="nil"/>
+          <w:bottom w:val="nil"/>
+          <w:right w:val="nil"/>
+          <w:between w:val="nil"/>
+        </w:pBdr>
+        <w:ind w:left="720"/>
+      </w:pPr>
+    </w:p>
+    <w:p>
+      <w:pPr>
+        <w:pBdr>
+          <w:top w:val="nil"/>
+          <w:left w:val="nil"/>
+          <w:bottom w:val="nil"/>
+          <w:right w:val="nil"/>
+          <w:between w:val="nil"/>
+        </w:pBdr>
+        <w:ind w:left="720"/>
+      </w:pPr>
+    </w:p>
+    <w:p>
+      <w:pPr>
+        <w:pBdr>
+          <w:top w:val="nil"/>
+          <w:left w:val="nil"/>
+          <w:bottom w:val="nil"/>
+          <w:right w:val="nil"/>
+          <w:between w:val="nil"/>
+        </w:pBdr>
+        <w:ind w:left="720"/>
+      </w:pPr>
+    </w:p>
+    <w:p>
+      <w:pPr>
+        <w:pStyle w:val="PargrafodaLista"/>
+        <w:numPr>
+          <w:ilvl w:val="0"/>
+          <w:numId w:val="1"/>
+        </w:numPr>
+        <w:pBdr>
+          <w:top w:val="nil"/>
+          <w:left w:val="nil"/>
+          <w:bottom w:val="nil"/>
+          <w:right w:val="nil"/>
+          <w:between w:val="nil"/>
+        </w:pBdr>
+        <w:rPr>
+          <w:b/>
+        </w:rPr>
+      </w:pPr>
+      <w:r>
+        <w:rPr>
+          <w:b/>
+        </w:rPr>
+        <w:t xml:space="preserve">Feedback sobre desempenho semanal... </w:t>
+      </w:r>
+      <w:r>
+        <w:rPr>
+          <w:b/>
+        </w:rPr>
+        <w:t>2</w:t>
+      </w:r>
+      <w:r>
+        <w:rPr>
+          <w:b/>
+        </w:rPr>
+        <w:t>ª semana</w:t>
+      </w:r>
+    </w:p>
+    <w:p>
+      <w:pPr>
+        <w:pStyle w:val="PargrafodaLista"/>
+        <w:numPr>
+          <w:ilvl w:val="0"/>
+          <w:numId w:val="1"/>
+        </w:numPr>
+        <w:pBdr>
+          <w:top w:val="nil"/>
+          <w:left w:val="nil"/>
+          <w:bottom w:val="nil"/>
+          <w:right w:val="nil"/>
+          <w:between w:val="nil"/>
+        </w:pBdr>
+      </w:pPr>
+      <w:r>
+        <w:t xml:space="preserve">Aluna: </w:t>
+      </w:r>
+      <w:proofErr w:type="spellStart"/>
+      <w:r>
+        <w:t>Kevelly</w:t>
+      </w:r>
+      <w:proofErr w:type="spellEnd"/>
+    </w:p>
+    <w:p>
+      <w:pPr>
+        <w:pBdr>
+          <w:top w:val="nil"/>
+          <w:left w:val="nil"/>
+          <w:bottom w:val="nil"/>
+          <w:right w:val="nil"/>
+          <w:between w:val="nil"/>
+        </w:pBdr>
+      </w:pPr>
+    </w:p>
+    <w:p>
+      <w:pPr>
+        <w:pBdr>
+          <w:top w:val="nil"/>
+          <w:left w:val="nil"/>
+          <w:bottom w:val="nil"/>
+          <w:right w:val="nil"/>
+          <w:between w:val="nil"/>
+        </w:pBdr>
+      </w:pPr>
+    </w:p>
+    <w:p>
+      <w:pPr>
+        <w:pBdr>
+          <w:top w:val="nil"/>
+          <w:left w:val="nil"/>
+          <w:bottom w:val="nil"/>
+          <w:right w:val="nil"/>
+          <w:between w:val="nil"/>
+        </w:pBdr>
+        <w:ind w:left="720"/>
+      </w:pPr>
+      <w:proofErr w:type="spellStart"/>
+      <w:r>
+        <w:t>Kevelly</w:t>
+      </w:r>
+      <w:proofErr w:type="spellEnd"/>
+      <w:r>
+        <w:t xml:space="preserve"> é uma aluna presente, sempre pontual, com a câmera aberta nas aulas. </w:t>
+      </w:r>
+      <w:r>
+        <w:t>É uma aluna comunicativa, participativa, possui uma comunicação assertiva e eficaz, sempre disposta a ajudar os colegas. Demonstra ter responsabilidade pessoal, mantendo sempre em dia seu compromisso com as aulas, mentalidade de crescimento, orientação ao futuro e persistência, sempre se mantendo firme e otimista diante dos desafios. Sempre trabalhando bem em equipe e sendo proativa ao participar das aulas, buscando formas de contribuir e ajudar.</w:t>
+      </w:r>
+    </w:p>
+    <w:p>
+      <w:pPr>
+        <w:pBdr>
+          <w:top w:val="nil"/>
+          <w:left w:val="nil"/>
+          <w:bottom w:val="nil"/>
+          <w:right w:val="nil"/>
+          <w:between w:val="nil"/>
+        </w:pBdr>
+        <w:ind w:left="720"/>
+      </w:pPr>
     </w:p>
     <w:sectPr>
       <w:headerReference w:type="default" r:id="rId9"/>
@@ -6200,7 +6368,7 @@
         <v:path o:extrusionok="f" gradientshapeok="t" o:connecttype="rect"/>
         <o:lock v:ext="edit" aspectratio="t"/>
       </v:shapetype>
-      <v:shape id="_x0000_i1032" type="#_x0000_t75" style="width:.6pt;height:.6pt;visibility:visible;mso-wrap-style:square" o:bullet="t">
+      <v:shape id="_x0000_i1035" type="#_x0000_t75" style="width:.6pt;height:.6pt;visibility:visible;mso-wrap-style:square" o:bullet="t">
         <v:imagedata r:id="rId1" o:title=""/>
       </v:shape>
     </w:pict>
@@ -7369,7 +7537,6 @@
   <w:style w:type="character" w:default="1" w:styleId="Fontepargpadro">
     <w:name w:val="Default Paragraph Font"/>
     <w:uiPriority w:val="1"/>
-    <w:semiHidden/>
     <w:unhideWhenUsed/>
   </w:style>
   <w:style w:type="table" w:default="1" w:styleId="Tabelanormal">

</xml_diff>